<commit_message>
commit posicion de circulo y rectangulo
</commit_message>
<xml_diff>
--- a/Objetos.docx
+++ b/Objetos.docx
@@ -56,8 +56,6 @@
         </w:rPr>
         <w:t>int posicion</w:t>
       </w:r>
-      <w:bookmarkStart w:id="0" w:name="_GoBack"/>
-      <w:bookmarkEnd w:id="0"/>
     </w:p>
     <w:p>
       <w:pPr>
@@ -313,7 +311,15 @@
         <w:rPr>
           <w:noProof/>
         </w:rPr>
-        <w:t>Rectangulo</w:t>
+        <w:t>Rect</w:t>
+      </w:r>
+      <w:bookmarkStart w:id="0" w:name="_GoBack"/>
+      <w:bookmarkEnd w:id="0"/>
+      <w:r>
+        <w:rPr>
+          <w:noProof/>
+        </w:rPr>
+        <w:t>angulo</w:t>
       </w:r>
       <w:r>
         <w:rPr>

</xml_diff>

<commit_message>
Creacion superclase y interfaz
</commit_message>
<xml_diff>
--- a/Objetos.docx
+++ b/Objetos.docx
@@ -508,69 +508,253 @@
         <w:rPr>
           <w:noProof/>
         </w:rPr>
-        <w:t>float lado3</w:t>
+        <w:t>Posicion Xy</w:t>
+      </w:r>
+    </w:p>
+    <w:p>
+      <w:pPr>
+        <w:ind w:left="708" w:firstLine="708"/>
+        <w:rPr>
+          <w:noProof/>
+        </w:rPr>
+      </w:pPr>
+      <w:r>
+        <w:rPr>
+          <w:noProof/>
+        </w:rPr>
+        <w:lastRenderedPageBreak/>
+        <w:t>perimetro()</w:t>
+      </w:r>
+    </w:p>
+    <w:p>
+      <w:pPr>
+        <w:ind w:left="708" w:firstLine="708"/>
+        <w:rPr>
+          <w:noProof/>
+        </w:rPr>
+      </w:pPr>
+      <w:r>
+        <w:rPr>
+          <w:noProof/>
+        </w:rPr>
+        <w:t xml:space="preserve"> area()</w:t>
+      </w:r>
+    </w:p>
+    <w:p>
+      <w:pPr>
+        <w:rPr>
+          <w:noProof/>
+        </w:rPr>
+      </w:pPr>
+      <w:r>
+        <w:rPr>
+          <w:noProof/>
+        </w:rPr>
+        <w:t>Metodos:</w:t>
+      </w:r>
+    </w:p>
+    <w:p>
+      <w:pPr>
+        <w:rPr>
+          <w:noProof/>
+        </w:rPr>
+      </w:pPr>
+      <w:r>
+        <w:rPr>
+          <w:noProof/>
+        </w:rPr>
+        <w:tab/>
+        <w:t>pinta</w:t>
+      </w:r>
+      <w:r>
+        <w:rPr>
+          <w:noProof/>
+        </w:rPr>
+        <w:t>Triangulo</w:t>
+      </w:r>
+      <w:r>
+        <w:rPr>
+          <w:noProof/>
+        </w:rPr>
+        <w:t>(</w:t>
+      </w:r>
+      <w:r>
+        <w:rPr>
+          <w:noProof/>
+        </w:rPr>
+        <w:t>Triangulo</w:t>
+      </w:r>
+      <w:r>
+        <w:rPr>
+          <w:noProof/>
+        </w:rPr>
+        <w:t>);</w:t>
+      </w:r>
+    </w:p>
+    <w:p>
+      <w:pPr>
+        <w:ind w:firstLine="708"/>
+        <w:rPr>
+          <w:noProof/>
+        </w:rPr>
+      </w:pPr>
+      <w:r>
+        <w:rPr>
+          <w:noProof/>
+        </w:rPr>
+        <w:t>calcularPerimetro(</w:t>
+      </w:r>
+      <w:r>
+        <w:rPr>
+          <w:noProof/>
+        </w:rPr>
+        <w:t>float lado1,float lado2,float lado3</w:t>
+      </w:r>
+      <w:r>
+        <w:rPr>
+          <w:noProof/>
+        </w:rPr>
+        <w:t>);</w:t>
+      </w:r>
+    </w:p>
+    <w:p>
+      <w:pPr>
+        <w:ind w:firstLine="708"/>
+        <w:rPr>
+          <w:noProof/>
+        </w:rPr>
+      </w:pPr>
+      <w:r>
+        <w:rPr>
+          <w:noProof/>
+        </w:rPr>
+        <w:t>calcularArea(</w:t>
+      </w:r>
+      <w:r>
+        <w:rPr>
+          <w:noProof/>
+        </w:rPr>
+        <w:t>float base,float altura</w:t>
+      </w:r>
+      <w:r>
+        <w:rPr>
+          <w:noProof/>
+        </w:rPr>
+        <w:t>);</w:t>
+      </w:r>
+    </w:p>
+    <w:p>
+      <w:pPr>
+        <w:pBdr>
+          <w:bottom w:val="single" w:sz="6" w:space="1" w:color="auto"/>
+        </w:pBdr>
+        <w:rPr>
+          <w:noProof/>
+        </w:rPr>
+      </w:pPr>
+    </w:p>
+    <w:p>
+      <w:pPr>
+        <w:ind w:firstLine="708"/>
+        <w:rPr>
+          <w:noProof/>
+        </w:rPr>
+      </w:pPr>
+      <w:r>
+        <w:rPr>
+          <w:noProof/>
+        </w:rPr>
+        <w:t>SuperClases:</w:t>
+      </w:r>
+    </w:p>
+    <w:p>
+      <w:pPr>
+        <w:ind w:firstLine="708"/>
+        <w:rPr>
+          <w:noProof/>
+        </w:rPr>
+      </w:pPr>
+    </w:p>
+    <w:p>
+      <w:pPr>
+        <w:ind w:firstLine="708"/>
+        <w:rPr>
+          <w:noProof/>
+        </w:rPr>
+      </w:pPr>
+      <w:r>
+        <w:rPr>
+          <w:noProof/>
+        </w:rPr>
+        <w:t>Poligono</w:t>
+      </w:r>
+    </w:p>
+    <w:p>
+      <w:pPr>
+        <w:ind w:firstLine="708"/>
+        <w:rPr>
+          <w:noProof/>
+        </w:rPr>
+      </w:pPr>
+      <w:r>
+        <w:rPr>
+          <w:noProof/>
+        </w:rPr>
+        <w:tab/>
+        <w:t>Posicion</w:t>
       </w:r>
       <w:bookmarkStart w:id="0" w:name="_GoBack"/>
       <w:bookmarkEnd w:id="0"/>
     </w:p>
     <w:p>
       <w:pPr>
-        <w:ind w:left="708" w:firstLine="708"/>
-        <w:rPr>
-          <w:noProof/>
-        </w:rPr>
-      </w:pPr>
-      <w:r>
-        <w:rPr>
-          <w:noProof/>
-        </w:rPr>
-        <w:lastRenderedPageBreak/>
-        <w:t>Posicion Xy</w:t>
-      </w:r>
-    </w:p>
-    <w:p>
-      <w:pPr>
-        <w:ind w:left="708" w:firstLine="708"/>
-        <w:rPr>
-          <w:noProof/>
-        </w:rPr>
-      </w:pPr>
-      <w:r>
-        <w:rPr>
-          <w:noProof/>
-        </w:rPr>
-        <w:t>perimetro()</w:t>
-      </w:r>
-    </w:p>
-    <w:p>
-      <w:pPr>
-        <w:ind w:left="708" w:firstLine="708"/>
-        <w:rPr>
-          <w:noProof/>
-        </w:rPr>
-      </w:pPr>
-      <w:r>
-        <w:rPr>
-          <w:noProof/>
-        </w:rPr>
-        <w:t xml:space="preserve"> area()</w:t>
-      </w:r>
-    </w:p>
-    <w:p>
-      <w:pPr>
-        <w:rPr>
-          <w:noProof/>
-        </w:rPr>
-      </w:pPr>
-      <w:r>
-        <w:rPr>
-          <w:noProof/>
-        </w:rPr>
-        <w:t>Metodos:</w:t>
-      </w:r>
-    </w:p>
-    <w:p>
-      <w:pPr>
+        <w:pBdr>
+          <w:bottom w:val="single" w:sz="6" w:space="1" w:color="auto"/>
+        </w:pBdr>
+        <w:rPr>
+          <w:noProof/>
+        </w:rPr>
+      </w:pPr>
+    </w:p>
+    <w:p>
+      <w:pPr>
+        <w:ind w:firstLine="708"/>
+        <w:rPr>
+          <w:noProof/>
+        </w:rPr>
+      </w:pPr>
+    </w:p>
+    <w:p>
+      <w:pPr>
+        <w:ind w:firstLine="708"/>
+        <w:rPr>
+          <w:noProof/>
+        </w:rPr>
+      </w:pPr>
+      <w:r>
+        <w:rPr>
+          <w:noProof/>
+        </w:rPr>
+        <w:t>Interfaz:</w:t>
+      </w:r>
+    </w:p>
+    <w:p>
+      <w:pPr>
+        <w:ind w:firstLine="708"/>
+        <w:rPr>
+          <w:noProof/>
+        </w:rPr>
+      </w:pPr>
+      <w:r>
+        <w:rPr>
+          <w:noProof/>
+        </w:rPr>
+        <w:t>Figura:</w:t>
+      </w:r>
+    </w:p>
+    <w:p>
+      <w:pPr>
+        <w:ind w:firstLine="708"/>
         <w:rPr>
           <w:noProof/>
         </w:rPr>
@@ -580,83 +764,22 @@
           <w:noProof/>
         </w:rPr>
         <w:tab/>
-        <w:t>pinta</w:t>
-      </w:r>
-      <w:r>
-        <w:rPr>
-          <w:noProof/>
-        </w:rPr>
-        <w:t>Triangulo</w:t>
-      </w:r>
-      <w:r>
-        <w:rPr>
-          <w:noProof/>
-        </w:rPr>
-        <w:t>(</w:t>
-      </w:r>
-      <w:r>
-        <w:rPr>
-          <w:noProof/>
-        </w:rPr>
-        <w:t>Triangulo</w:t>
-      </w:r>
-      <w:r>
-        <w:rPr>
-          <w:noProof/>
-        </w:rPr>
-        <w:t>);</w:t>
-      </w:r>
-    </w:p>
-    <w:p>
-      <w:pPr>
-        <w:ind w:firstLine="708"/>
-        <w:rPr>
-          <w:noProof/>
-        </w:rPr>
-      </w:pPr>
-      <w:r>
-        <w:rPr>
-          <w:noProof/>
-        </w:rPr>
-        <w:t>calcularPerimetro(</w:t>
-      </w:r>
-      <w:r>
-        <w:rPr>
-          <w:noProof/>
-        </w:rPr>
-        <w:t>float lado1,float lado2,float lado3</w:t>
-      </w:r>
-      <w:r>
-        <w:rPr>
-          <w:noProof/>
-        </w:rPr>
-        <w:t>);</w:t>
-      </w:r>
-    </w:p>
-    <w:p>
-      <w:pPr>
-        <w:ind w:firstLine="708"/>
-        <w:rPr>
-          <w:noProof/>
-        </w:rPr>
-      </w:pPr>
-      <w:r>
-        <w:rPr>
-          <w:noProof/>
-        </w:rPr>
-        <w:t>calcularArea(</w:t>
-      </w:r>
-      <w:r>
-        <w:rPr>
-          <w:noProof/>
-        </w:rPr>
-        <w:t>float base,float altura</w:t>
-      </w:r>
-      <w:r>
-        <w:rPr>
-          <w:noProof/>
-        </w:rPr>
-        <w:t>);</w:t>
+        <w:t>Area</w:t>
+      </w:r>
+    </w:p>
+    <w:p>
+      <w:pPr>
+        <w:ind w:firstLine="708"/>
+        <w:rPr>
+          <w:noProof/>
+        </w:rPr>
+      </w:pPr>
+      <w:r>
+        <w:rPr>
+          <w:noProof/>
+        </w:rPr>
+        <w:tab/>
+        <w:t>Perimetro</w:t>
       </w:r>
     </w:p>
     <w:p>

</xml_diff>